<commit_message>
Table of contents, fixes
</commit_message>
<xml_diff>
--- a/TaskBerry_ProjectReport_final.docx
+++ b/TaskBerry_ProjectReport_final.docx
@@ -261,7 +261,6 @@
             <w:tabs>
               <w:tab w:val="right" w:leader="dot" w:pos="9350"/>
             </w:tabs>
-            <w:jc w:val="both"/>
             <w:rPr>
               <w:rFonts w:eastAsiaTheme="minorEastAsia"/>
               <w:noProof/>
@@ -285,7 +284,7 @@
             </w:rPr>
             <w:fldChar w:fldCharType="separate"/>
           </w:r>
-          <w:hyperlink w:anchor="_Toc30088339" w:history="1">
+          <w:hyperlink w:anchor="_Toc30143374" w:history="1">
             <w:r>
               <w:rPr>
                 <w:rStyle w:val="Hyperlink"/>
@@ -313,7 +312,7 @@
                 <w:noProof/>
                 <w:webHidden/>
               </w:rPr>
-              <w:instrText xml:space="preserve"> PAGEREF _Toc30088339 \h </w:instrText>
+              <w:instrText xml:space="preserve"> PAGEREF _Toc30143374 \h </w:instrText>
             </w:r>
             <w:r>
               <w:rPr>
@@ -350,13 +349,12 @@
             <w:tabs>
               <w:tab w:val="right" w:leader="dot" w:pos="9350"/>
             </w:tabs>
-            <w:jc w:val="both"/>
             <w:rPr>
               <w:rFonts w:eastAsiaTheme="minorEastAsia"/>
               <w:noProof/>
             </w:rPr>
           </w:pPr>
-          <w:hyperlink w:anchor="_Toc30088340" w:history="1">
+          <w:hyperlink w:anchor="_Toc30143375" w:history="1">
             <w:r>
               <w:rPr>
                 <w:rStyle w:val="Hyperlink"/>
@@ -384,7 +382,7 @@
                 <w:noProof/>
                 <w:webHidden/>
               </w:rPr>
-              <w:instrText xml:space="preserve"> PAGEREF _Toc30088340 \h </w:instrText>
+              <w:instrText xml:space="preserve"> PAGEREF _Toc30143375 \h </w:instrText>
             </w:r>
             <w:r>
               <w:rPr>
@@ -421,13 +419,12 @@
             <w:tabs>
               <w:tab w:val="right" w:leader="dot" w:pos="9350"/>
             </w:tabs>
-            <w:jc w:val="both"/>
             <w:rPr>
               <w:rFonts w:eastAsiaTheme="minorEastAsia"/>
               <w:noProof/>
             </w:rPr>
           </w:pPr>
-          <w:hyperlink w:anchor="_Toc30088341" w:history="1">
+          <w:hyperlink w:anchor="_Toc30143376" w:history="1">
             <w:r>
               <w:rPr>
                 <w:rStyle w:val="Hyperlink"/>
@@ -455,7 +452,7 @@
                 <w:noProof/>
                 <w:webHidden/>
               </w:rPr>
-              <w:instrText xml:space="preserve"> PAGEREF _Toc30088341 \h </w:instrText>
+              <w:instrText xml:space="preserve"> PAGEREF _Toc30143376 \h </w:instrText>
             </w:r>
             <w:r>
               <w:rPr>
@@ -492,13 +489,12 @@
             <w:tabs>
               <w:tab w:val="right" w:leader="dot" w:pos="9350"/>
             </w:tabs>
-            <w:jc w:val="both"/>
             <w:rPr>
               <w:rFonts w:eastAsiaTheme="minorEastAsia"/>
               <w:noProof/>
             </w:rPr>
           </w:pPr>
-          <w:hyperlink w:anchor="_Toc30088342" w:history="1">
+          <w:hyperlink w:anchor="_Toc30143377" w:history="1">
             <w:r>
               <w:rPr>
                 <w:rStyle w:val="Hyperlink"/>
@@ -527,7 +523,7 @@
                 <w:noProof/>
                 <w:webHidden/>
               </w:rPr>
-              <w:instrText xml:space="preserve"> PAGEREF _Toc30088342 \h </w:instrText>
+              <w:instrText xml:space="preserve"> PAGEREF _Toc30143377 \h </w:instrText>
             </w:r>
             <w:r>
               <w:rPr>
@@ -564,13 +560,12 @@
             <w:tabs>
               <w:tab w:val="right" w:leader="dot" w:pos="9350"/>
             </w:tabs>
-            <w:jc w:val="both"/>
             <w:rPr>
               <w:rFonts w:eastAsiaTheme="minorEastAsia"/>
               <w:noProof/>
             </w:rPr>
           </w:pPr>
-          <w:hyperlink w:anchor="_Toc30088343" w:history="1">
+          <w:hyperlink w:anchor="_Toc30143378" w:history="1">
             <w:r>
               <w:rPr>
                 <w:rStyle w:val="Hyperlink"/>
@@ -599,7 +594,7 @@
                 <w:noProof/>
                 <w:webHidden/>
               </w:rPr>
-              <w:instrText xml:space="preserve"> PAGEREF _Toc30088343 \h </w:instrText>
+              <w:instrText xml:space="preserve"> PAGEREF _Toc30143378 \h </w:instrText>
             </w:r>
             <w:r>
               <w:rPr>
@@ -636,13 +631,12 @@
             <w:tabs>
               <w:tab w:val="right" w:leader="dot" w:pos="9350"/>
             </w:tabs>
-            <w:jc w:val="both"/>
             <w:rPr>
               <w:rFonts w:eastAsiaTheme="minorEastAsia"/>
               <w:noProof/>
             </w:rPr>
           </w:pPr>
-          <w:hyperlink w:anchor="_Toc30088344" w:history="1">
+          <w:hyperlink w:anchor="_Toc30143379" w:history="1">
             <w:r>
               <w:rPr>
                 <w:rStyle w:val="Hyperlink"/>
@@ -671,78 +665,7 @@
                 <w:noProof/>
                 <w:webHidden/>
               </w:rPr>
-              <w:instrText xml:space="preserve"> PAGEREF _Toc30088344 \h </w:instrText>
-            </w:r>
-            <w:r>
-              <w:rPr>
-                <w:noProof/>
-                <w:webHidden/>
-              </w:rPr>
-            </w:r>
-            <w:r>
-              <w:rPr>
-                <w:noProof/>
-                <w:webHidden/>
-              </w:rPr>
-              <w:fldChar w:fldCharType="separate"/>
-            </w:r>
-            <w:r>
-              <w:rPr>
-                <w:noProof/>
-                <w:webHidden/>
-              </w:rPr>
-              <w:t>6</w:t>
-            </w:r>
-            <w:r>
-              <w:rPr>
-                <w:noProof/>
-                <w:webHidden/>
-              </w:rPr>
-              <w:fldChar w:fldCharType="end"/>
-            </w:r>
-          </w:hyperlink>
-        </w:p>
-        <w:p>
-          <w:pPr>
-            <w:pStyle w:val="TOC1"/>
-            <w:tabs>
-              <w:tab w:val="right" w:leader="dot" w:pos="9350"/>
-            </w:tabs>
-            <w:jc w:val="both"/>
-            <w:rPr>
-              <w:rFonts w:eastAsiaTheme="minorEastAsia"/>
-              <w:noProof/>
-            </w:rPr>
-          </w:pPr>
-          <w:hyperlink w:anchor="_Toc30088345" w:history="1">
-            <w:r>
-              <w:rPr>
-                <w:rStyle w:val="Hyperlink"/>
-                <w:rFonts w:ascii="Arial" w:hAnsi="Arial" w:cs="Arial"/>
-                <w:noProof/>
-              </w:rPr>
-              <w:t>References:</w:t>
-            </w:r>
-            <w:r>
-              <w:rPr>
-                <w:noProof/>
-                <w:webHidden/>
-              </w:rPr>
-              <w:tab/>
-            </w:r>
-            <w:r>
-              <w:rPr>
-                <w:noProof/>
-                <w:webHidden/>
-              </w:rPr>
-              <w:fldChar w:fldCharType="begin"/>
-            </w:r>
-            <w:r>
-              <w:rPr>
-                <w:noProof/>
-                <w:webHidden/>
-              </w:rPr>
-              <w:instrText xml:space="preserve"> PAGEREF _Toc30088345 \h </w:instrText>
+              <w:instrText xml:space="preserve"> PAGEREF _Toc30143379 \h </w:instrText>
             </w:r>
             <w:r>
               <w:rPr>
@@ -775,6 +698,76 @@
         </w:p>
         <w:p>
           <w:pPr>
+            <w:pStyle w:val="TOC1"/>
+            <w:tabs>
+              <w:tab w:val="right" w:leader="dot" w:pos="9350"/>
+            </w:tabs>
+            <w:rPr>
+              <w:rFonts w:eastAsiaTheme="minorEastAsia"/>
+              <w:noProof/>
+            </w:rPr>
+          </w:pPr>
+          <w:hyperlink w:anchor="_Toc30143380" w:history="1">
+            <w:r>
+              <w:rPr>
+                <w:rStyle w:val="Hyperlink"/>
+                <w:rFonts w:ascii="Arial" w:hAnsi="Arial" w:cs="Arial"/>
+                <w:noProof/>
+              </w:rPr>
+              <w:t>References:</w:t>
+            </w:r>
+            <w:r>
+              <w:rPr>
+                <w:noProof/>
+                <w:webHidden/>
+              </w:rPr>
+              <w:tab/>
+            </w:r>
+            <w:r>
+              <w:rPr>
+                <w:noProof/>
+                <w:webHidden/>
+              </w:rPr>
+              <w:fldChar w:fldCharType="begin"/>
+            </w:r>
+            <w:r>
+              <w:rPr>
+                <w:noProof/>
+                <w:webHidden/>
+              </w:rPr>
+              <w:instrText xml:space="preserve"> PAGEREF _Toc30143380 \h </w:instrText>
+            </w:r>
+            <w:r>
+              <w:rPr>
+                <w:noProof/>
+                <w:webHidden/>
+              </w:rPr>
+            </w:r>
+            <w:r>
+              <w:rPr>
+                <w:noProof/>
+                <w:webHidden/>
+              </w:rPr>
+              <w:fldChar w:fldCharType="separate"/>
+            </w:r>
+            <w:r>
+              <w:rPr>
+                <w:noProof/>
+                <w:webHidden/>
+              </w:rPr>
+              <w:t>8</w:t>
+            </w:r>
+            <w:r>
+              <w:rPr>
+                <w:noProof/>
+                <w:webHidden/>
+              </w:rPr>
+              <w:fldChar w:fldCharType="end"/>
+            </w:r>
+          </w:hyperlink>
+        </w:p>
+        <w:p>
+          <w:pPr>
             <w:jc w:val="both"/>
             <w:rPr>
               <w:rFonts w:ascii="Arial" w:hAnsi="Arial" w:cs="Arial"/>
@@ -813,6 +806,8 @@
           <w:szCs w:val="28"/>
         </w:rPr>
       </w:pPr>
+      <w:bookmarkStart w:id="0" w:name="_GoBack"/>
+      <w:bookmarkEnd w:id="0"/>
     </w:p>
     <w:p>
       <w:pPr>
@@ -1009,7 +1004,7 @@
           <w:rFonts w:ascii="Arial" w:hAnsi="Arial" w:cs="Arial"/>
         </w:rPr>
       </w:pPr>
-      <w:bookmarkStart w:id="0" w:name="_Toc30088339"/>
+      <w:bookmarkStart w:id="1" w:name="_Toc30143374"/>
       <w:r>
         <w:rPr>
           <w:rFonts w:ascii="Arial" w:hAnsi="Arial" w:cs="Arial"/>
@@ -1022,7 +1017,7 @@
         </w:rPr>
         <w:t>:</w:t>
       </w:r>
-      <w:bookmarkEnd w:id="0"/>
+      <w:bookmarkEnd w:id="1"/>
     </w:p>
     <w:p>
       <w:pPr>
@@ -1161,7 +1156,7 @@
           <w:rFonts w:ascii="Arial" w:hAnsi="Arial" w:cs="Arial"/>
         </w:rPr>
       </w:pPr>
-      <w:bookmarkStart w:id="1" w:name="_Toc30088340"/>
+      <w:bookmarkStart w:id="2" w:name="_Toc30143375"/>
       <w:r>
         <w:rPr>
           <w:rFonts w:ascii="Arial" w:hAnsi="Arial" w:cs="Arial"/>
@@ -1174,7 +1169,7 @@
         </w:rPr>
         <w:t>:</w:t>
       </w:r>
-      <w:bookmarkEnd w:id="1"/>
+      <w:bookmarkEnd w:id="2"/>
     </w:p>
     <w:p>
       <w:pPr>
@@ -1236,7 +1231,7 @@
           <w:rFonts w:ascii="Arial" w:hAnsi="Arial" w:cs="Arial"/>
         </w:rPr>
       </w:pPr>
-      <w:bookmarkStart w:id="2" w:name="_Toc30088341"/>
+      <w:bookmarkStart w:id="3" w:name="_Toc30143376"/>
       <w:r>
         <w:rPr>
           <w:rFonts w:ascii="Arial" w:hAnsi="Arial" w:cs="Arial"/>
@@ -1249,7 +1244,7 @@
         </w:rPr>
         <w:t>:</w:t>
       </w:r>
-      <w:bookmarkEnd w:id="2"/>
+      <w:bookmarkEnd w:id="3"/>
     </w:p>
     <w:p>
       <w:pPr>
@@ -1686,7 +1681,7 @@
           <w:shd w:val="clear" w:color="auto" w:fill="FFFFFF"/>
         </w:rPr>
       </w:pPr>
-      <w:bookmarkStart w:id="3" w:name="_Toc30088342"/>
+      <w:bookmarkStart w:id="4" w:name="_Toc30143377"/>
       <w:r>
         <w:rPr>
           <w:rFonts w:ascii="Arial" w:hAnsi="Arial" w:cs="Arial"/>
@@ -1701,7 +1696,7 @@
         </w:rPr>
         <w:t>:</w:t>
       </w:r>
-      <w:bookmarkEnd w:id="3"/>
+      <w:bookmarkEnd w:id="4"/>
     </w:p>
     <w:p>
       <w:pPr>
@@ -1775,13 +1770,6 @@
           <w:sz w:val="24"/>
           <w:szCs w:val="24"/>
         </w:rPr>
-      </w:r>
-      <w:r>
-        <w:rPr>
-          <w:rFonts w:ascii="Arial" w:hAnsi="Arial" w:cs="Arial"/>
-          <w:sz w:val="24"/>
-          <w:szCs w:val="24"/>
-        </w:rPr>
         <w:instrText xml:space="preserve"> \* MERGEFORMAT </w:instrText>
       </w:r>
       <w:r>
@@ -1790,6 +1778,13 @@
           <w:sz w:val="24"/>
           <w:szCs w:val="24"/>
         </w:rPr>
+      </w:r>
+      <w:r>
+        <w:rPr>
+          <w:rFonts w:ascii="Arial" w:hAnsi="Arial" w:cs="Arial"/>
+          <w:sz w:val="24"/>
+          <w:szCs w:val="24"/>
+        </w:rPr>
         <w:fldChar w:fldCharType="separate"/>
       </w:r>
       <w:r>
@@ -1797,14 +1792,7 @@
           <w:sz w:val="24"/>
           <w:szCs w:val="24"/>
         </w:rPr>
-        <w:t>Figure</w:t>
-      </w:r>
-      <w:r>
-        <w:rPr>
-          <w:sz w:val="24"/>
-          <w:szCs w:val="24"/>
-        </w:rPr>
-        <w:t xml:space="preserve"> </w:t>
+        <w:t xml:space="preserve">Figure </w:t>
       </w:r>
       <w:r>
         <w:rPr>
@@ -1941,7 +1929,7 @@
           <v:shape id="_x0000_i1025" type="#_x0000_t75" style="width:556.5pt;height:174pt" o:ole="">
             <v:imagedata r:id="rId8" o:title=""/>
           </v:shape>
-          <o:OLEObject Type="Embed" ProgID="Excel.Sheet.12" ShapeID="_x0000_i1025" DrawAspect="Content" ObjectID="_1640715221" r:id="rId9"/>
+          <o:OLEObject Type="Embed" ProgID="Excel.Sheet.12" ShapeID="_x0000_i1025" DrawAspect="Content" ObjectID="_1640756114" r:id="rId9"/>
         </w:object>
       </w:r>
     </w:p>
@@ -1956,7 +1944,7 @@
           <w:lang w:val="en-GB"/>
         </w:rPr>
       </w:pPr>
-      <w:bookmarkStart w:id="4" w:name="_Ref30094304"/>
+      <w:bookmarkStart w:id="5" w:name="_Ref30094304"/>
       <w:r>
         <w:rPr>
           <w:sz w:val="24"/>
@@ -2000,7 +1988,7 @@
         </w:rPr>
         <w:fldChar w:fldCharType="end"/>
       </w:r>
-      <w:bookmarkEnd w:id="4"/>
+      <w:bookmarkEnd w:id="5"/>
     </w:p>
     <w:p>
       <w:pPr>
@@ -2142,16 +2130,36 @@
           <w:szCs w:val="24"/>
           <w:lang w:val="en-GB"/>
         </w:rPr>
-        <w:t xml:space="preserve"> Later, we discussed the implementation of a </w:t>
-      </w:r>
-      <w:r>
-        <w:rPr>
-          <w:rFonts w:ascii="Arial" w:hAnsi="Arial" w:cs="Arial"/>
-          <w:sz w:val="24"/>
-          <w:szCs w:val="24"/>
-          <w:lang w:val="en-GB"/>
-        </w:rPr>
-        <w:t xml:space="preserve">number of features, but ultimately keeping a calendar, </w:t>
+        <w:t xml:space="preserve"> Later, we discussed the implementation of </w:t>
+      </w:r>
+      <w:proofErr w:type="gramStart"/>
+      <w:r>
+        <w:rPr>
+          <w:rFonts w:ascii="Arial" w:hAnsi="Arial" w:cs="Arial"/>
+          <w:sz w:val="24"/>
+          <w:szCs w:val="24"/>
+          <w:lang w:val="en-GB"/>
+        </w:rPr>
+        <w:t xml:space="preserve">a </w:t>
+      </w:r>
+      <w:r>
+        <w:rPr>
+          <w:rFonts w:ascii="Arial" w:hAnsi="Arial" w:cs="Arial"/>
+          <w:sz w:val="24"/>
+          <w:szCs w:val="24"/>
+          <w:lang w:val="en-GB"/>
+        </w:rPr>
+        <w:t>number of</w:t>
+      </w:r>
+      <w:proofErr w:type="gramEnd"/>
+      <w:r>
+        <w:rPr>
+          <w:rFonts w:ascii="Arial" w:hAnsi="Arial" w:cs="Arial"/>
+          <w:sz w:val="24"/>
+          <w:szCs w:val="24"/>
+          <w:lang w:val="en-GB"/>
+        </w:rPr>
+        <w:t xml:space="preserve"> features, but ultimately keeping a calendar, </w:t>
       </w:r>
       <w:r>
         <w:rPr>
@@ -2312,7 +2320,7 @@
         </w:rPr>
         <w:t>MS</w:t>
       </w:r>
-      <w:bookmarkStart w:id="5" w:name="_Hlk30063392"/>
+      <w:bookmarkStart w:id="6" w:name="_Hlk30063392"/>
       <w:r>
         <w:rPr>
           <w:rFonts w:ascii="Arial" w:hAnsi="Arial" w:cs="Arial"/>
@@ -2333,17 +2341,7 @@
             <w:szCs w:val="24"/>
             <w:lang w:val="en-GB"/>
           </w:rPr>
-          <w:t>[1</w:t>
-        </w:r>
-        <w:r>
-          <w:rPr>
-            <w:rStyle w:val="Hyperlink"/>
-            <w:rFonts w:ascii="Arial" w:hAnsi="Arial" w:cs="Arial"/>
-            <w:sz w:val="24"/>
-            <w:szCs w:val="24"/>
-            <w:lang w:val="en-GB"/>
-          </w:rPr>
-          <w:t>]</w:t>
+          <w:t>[1]</w:t>
         </w:r>
       </w:hyperlink>
       <w:r>
@@ -2579,17 +2577,7 @@
             <w:szCs w:val="24"/>
             <w:lang w:val="en-GB"/>
           </w:rPr>
-          <w:t>[3</w:t>
-        </w:r>
-        <w:r>
-          <w:rPr>
-            <w:rStyle w:val="Hyperlink"/>
-            <w:rFonts w:ascii="Arial" w:hAnsi="Arial" w:cs="Arial"/>
-            <w:sz w:val="24"/>
-            <w:szCs w:val="24"/>
-            <w:lang w:val="en-GB"/>
-          </w:rPr>
-          <w:t>]</w:t>
+          <w:t>[3]</w:t>
         </w:r>
       </w:hyperlink>
       <w:r>
@@ -2998,7 +2986,7 @@
         <w:t>and report for improvement if needed.</w:t>
       </w:r>
     </w:p>
-    <w:bookmarkEnd w:id="5"/>
+    <w:bookmarkEnd w:id="6"/>
     <w:p>
       <w:pPr>
         <w:spacing w:line="360" w:lineRule="auto"/>
@@ -3493,7 +3481,7 @@
           <w:lang w:val="en-GB"/>
         </w:rPr>
       </w:pPr>
-      <w:bookmarkStart w:id="6" w:name="_Toc30088343"/>
+      <w:bookmarkStart w:id="7" w:name="_Toc30143378"/>
       <w:r>
         <w:rPr>
           <w:rFonts w:ascii="Arial" w:hAnsi="Arial" w:cs="Arial"/>
@@ -3501,7 +3489,7 @@
         </w:rPr>
         <w:t>Evaluation/Reflection:</w:t>
       </w:r>
-      <w:bookmarkEnd w:id="6"/>
+      <w:bookmarkEnd w:id="7"/>
     </w:p>
     <w:p>
       <w:pPr>
@@ -3925,7 +3913,27 @@
           <w:szCs w:val="24"/>
           <w:lang w:val="en-GB"/>
         </w:rPr>
-        <w:t xml:space="preserve">t did not affect our project, but definitely made things a little more </w:t>
+        <w:t xml:space="preserve">t did not affect our project, but </w:t>
+      </w:r>
+      <w:proofErr w:type="gramStart"/>
+      <w:r>
+        <w:rPr>
+          <w:rFonts w:ascii="Arial" w:hAnsi="Arial" w:cs="Arial"/>
+          <w:sz w:val="24"/>
+          <w:szCs w:val="24"/>
+          <w:lang w:val="en-GB"/>
+        </w:rPr>
+        <w:t>definitely made</w:t>
+      </w:r>
+      <w:proofErr w:type="gramEnd"/>
+      <w:r>
+        <w:rPr>
+          <w:rFonts w:ascii="Arial" w:hAnsi="Arial" w:cs="Arial"/>
+          <w:sz w:val="24"/>
+          <w:szCs w:val="24"/>
+          <w:lang w:val="en-GB"/>
+        </w:rPr>
+        <w:t xml:space="preserve"> things a little more </w:t>
       </w:r>
       <w:r>
         <w:rPr>
@@ -3967,7 +3975,7 @@
           <w:lang w:val="en-GB"/>
         </w:rPr>
       </w:pPr>
-      <w:bookmarkStart w:id="7" w:name="_Toc30088344"/>
+      <w:bookmarkStart w:id="8" w:name="_Toc30143379"/>
       <w:r>
         <w:rPr>
           <w:rFonts w:ascii="Arial" w:hAnsi="Arial" w:cs="Arial"/>
@@ -3975,7 +3983,7 @@
         </w:rPr>
         <w:t>Conclusion:</w:t>
       </w:r>
-      <w:bookmarkEnd w:id="7"/>
+      <w:bookmarkEnd w:id="8"/>
     </w:p>
     <w:p>
       <w:pPr>
@@ -4234,8 +4242,6 @@
         </w:rPr>
         <w:t xml:space="preserve"> communication skills were improved and friendships were formed.</w:t>
       </w:r>
-      <w:bookmarkStart w:id="8" w:name="_GoBack"/>
-      <w:bookmarkEnd w:id="8"/>
     </w:p>
     <w:p>
       <w:pPr>
@@ -4431,7 +4437,7 @@
         </w:rPr>
       </w:pPr>
       <w:bookmarkStart w:id="9" w:name="_References:"/>
-      <w:bookmarkStart w:id="10" w:name="_Toc30088345"/>
+      <w:bookmarkStart w:id="10" w:name="_Toc30143380"/>
       <w:bookmarkEnd w:id="9"/>
       <w:r>
         <w:rPr>
@@ -4681,6 +4687,7 @@
         <w:docPartUnique/>
       </w:docPartObj>
     </w:sdtPr>
+    <w:sdtEndPr/>
     <w:sdtContent>
       <w:p>
         <w:pPr>
@@ -5840,7 +5847,7 @@
 </file>
 
 <file path=customXml/itemProps1.xml><?xml version="1.0" encoding="utf-8"?>
-<ds:datastoreItem xmlns:ds="http://schemas.openxmlformats.org/officeDocument/2006/customXml" ds:itemID="{6FF42170-4BF9-451D-8BE2-419162F9C6BD}">
+<ds:datastoreItem xmlns:ds="http://schemas.openxmlformats.org/officeDocument/2006/customXml" ds:itemID="{43DD8336-AE07-4F59-BDE6-34A32E166F0C}">
   <ds:schemaRefs>
     <ds:schemaRef ds:uri="http://schemas.openxmlformats.org/officeDocument/2006/bibliography"/>
   </ds:schemaRefs>

</xml_diff>